<commit_message>
Added Files Including SRS v1
I added the team contract, individual task estimate, and the SRS
document.
</commit_message>
<xml_diff>
--- a/SPSWENG_SystemScape_IndividualTaskEstimateTemplate_v1.docx
+++ b/SPSWENG_SystemScape_IndividualTaskEstimateTemplate_v1.docx
@@ -12,6 +12,8 @@
           <w:szCs w:val="28"/>
         </w:rPr>
       </w:pPr>
+      <w:bookmarkStart w:id="0" w:name="_GoBack"/>
+      <w:bookmarkEnd w:id="0"/>
       <w:r>
         <w:rPr>
           <w:rFonts w:ascii="Calibri" w:hAnsi="Calibri" w:cs="Arial"/>
@@ -77,8 +79,6 @@
         </w:rPr>
         <w:t xml:space="preserve"> networking sites) and present during scheduled face-to-face meeting to work on any aspect of the project that has been assigned to me by my professor and/or PM. </w:t>
       </w:r>
-      <w:bookmarkStart w:id="0" w:name="_GoBack"/>
-      <w:bookmarkEnd w:id="0"/>
     </w:p>
     <w:p>
       <w:pPr>
@@ -150,9 +150,9 @@
         <w:tblLook w:val="04A0" w:firstRow="1" w:lastRow="0" w:firstColumn="1" w:lastColumn="0" w:noHBand="0" w:noVBand="1"/>
       </w:tblPr>
       <w:tblGrid>
-        <w:gridCol w:w="738"/>
+        <w:gridCol w:w="737"/>
         <w:gridCol w:w="1135"/>
-        <w:gridCol w:w="8578"/>
+        <w:gridCol w:w="8424"/>
       </w:tblGrid>
       <w:tr>
         <w:trPr>
@@ -1594,7 +1594,7 @@
     <w:sectPr>
       <w:footerReference w:type="default" r:id="rId7"/>
       <w:pgSz w:w="12240" w:h="15840"/>
-      <w:pgMar w:top="720" w:right="720" w:bottom="720" w:left="720" w:header="720" w:footer="720" w:gutter="0"/>
+      <w:pgMar w:top="1440" w:right="1080" w:bottom="1440" w:left="1080" w:header="720" w:footer="720" w:gutter="0"/>
       <w:cols w:space="720"/>
       <w:docGrid w:linePitch="360"/>
     </w:sectPr>
@@ -1761,7 +1761,7 @@
                 <w:noProof/>
                 <w:sz w:val="22"/>
               </w:rPr>
-              <w:t>2</w:t>
+              <w:t>1</w:t>
             </w:r>
             <w:r>
               <w:rPr>
@@ -2598,7 +2598,7 @@
   <a:extraClrSchemeLst/>
   <a:extLst>
     <a:ext uri="{05A4C25C-085E-4340-85A3-A5531E510DB2}">
-      <thm15:themeFamily xmlns="" xmlns:thm15="http://schemas.microsoft.com/office/thememl/2012/main" name="Office Theme" id="{62F939B6-93AF-4DB8-9C6B-D6C7DFDC589F}" vid="{4A3C46E8-61CC-4603-A589-7422A47A8E4A}"/>
+      <thm15:themeFamily xmlns:thm15="http://schemas.microsoft.com/office/thememl/2012/main" xmlns="" name="Office Theme" id="{62F939B6-93AF-4DB8-9C6B-D6C7DFDC589F}" vid="{4A3C46E8-61CC-4603-A589-7422A47A8E4A}"/>
     </a:ext>
   </a:extLst>
 </a:theme>

</xml_diff>

<commit_message>
Cleared Up Some Redundancies
</commit_message>
<xml_diff>
--- a/SPSWENG_SystemScape_IndividualTaskEstimateTemplate_v1.docx
+++ b/SPSWENG_SystemScape_IndividualTaskEstimateTemplate_v1.docx
@@ -12,8 +12,6 @@
           <w:szCs w:val="28"/>
         </w:rPr>
       </w:pPr>
-      <w:bookmarkStart w:id="0" w:name="_GoBack"/>
-      <w:bookmarkEnd w:id="0"/>
       <w:r>
         <w:rPr>
           <w:rFonts w:ascii="Calibri" w:hAnsi="Calibri" w:cs="Arial"/>
@@ -61,23 +59,7 @@
           <w:rFonts w:ascii="Calibri" w:hAnsi="Calibri" w:cs="Arial"/>
           <w:sz w:val="22"/>
         </w:rPr>
-        <w:t xml:space="preserve"> hours per week to do collaborative and independent work on SPSWENG requirements. By collaborative, it means I have to be visible online (through email, chat, </w:t>
-      </w:r>
-      <w:proofErr w:type="gramStart"/>
-      <w:r>
-        <w:rPr>
-          <w:rFonts w:ascii="Calibri" w:hAnsi="Calibri" w:cs="Arial"/>
-          <w:sz w:val="22"/>
-        </w:rPr>
-        <w:t>social</w:t>
-      </w:r>
-      <w:proofErr w:type="gramEnd"/>
-      <w:r>
-        <w:rPr>
-          <w:rFonts w:ascii="Calibri" w:hAnsi="Calibri" w:cs="Arial"/>
-          <w:sz w:val="22"/>
-        </w:rPr>
-        <w:t xml:space="preserve"> networking sites) and present during scheduled face-to-face meeting to work on any aspect of the project that has been assigned to me by my professor and/or PM. </w:t>
+        <w:t xml:space="preserve"> hours per week to do collaborative and independent work on SPSWENG requirements. By collaborative, it means I have to be visible online (through email, chat, social networking sites) and present during scheduled face-to-face meeting to work on any aspect of the project that has been assigned to me by my professor and/or PM. </w:t>
       </w:r>
     </w:p>
     <w:p>
@@ -160,7 +142,7 @@
         </w:trPr>
         <w:tc>
           <w:tcPr>
-            <w:tcW w:w="738" w:type="dxa"/>
+            <w:tcW w:w="737" w:type="dxa"/>
             <w:shd w:val="clear" w:color="auto" w:fill="70AD47" w:themeFill="accent6"/>
             <w:vAlign w:val="center"/>
           </w:tcPr>
@@ -210,7 +192,7 @@
         </w:tc>
         <w:tc>
           <w:tcPr>
-            <w:tcW w:w="8578" w:type="dxa"/>
+            <w:tcW w:w="8424" w:type="dxa"/>
             <w:shd w:val="clear" w:color="auto" w:fill="70AD47" w:themeFill="accent6"/>
             <w:vAlign w:val="center"/>
           </w:tcPr>
@@ -240,7 +222,7 @@
         </w:trPr>
         <w:tc>
           <w:tcPr>
-            <w:tcW w:w="738" w:type="dxa"/>
+            <w:tcW w:w="737" w:type="dxa"/>
           </w:tcPr>
           <w:p>
             <w:pPr>
@@ -273,7 +255,7 @@
         </w:tc>
         <w:tc>
           <w:tcPr>
-            <w:tcW w:w="8578" w:type="dxa"/>
+            <w:tcW w:w="8424" w:type="dxa"/>
           </w:tcPr>
           <w:p>
             <w:pPr>
@@ -291,7 +273,7 @@
         </w:trPr>
         <w:tc>
           <w:tcPr>
-            <w:tcW w:w="738" w:type="dxa"/>
+            <w:tcW w:w="737" w:type="dxa"/>
           </w:tcPr>
           <w:p>
             <w:pPr>
@@ -324,7 +306,7 @@
         </w:tc>
         <w:tc>
           <w:tcPr>
-            <w:tcW w:w="8578" w:type="dxa"/>
+            <w:tcW w:w="8424" w:type="dxa"/>
           </w:tcPr>
           <w:p>
             <w:pPr>
@@ -342,7 +324,7 @@
         </w:trPr>
         <w:tc>
           <w:tcPr>
-            <w:tcW w:w="738" w:type="dxa"/>
+            <w:tcW w:w="737" w:type="dxa"/>
           </w:tcPr>
           <w:p>
             <w:pPr>
@@ -375,7 +357,7 @@
         </w:tc>
         <w:tc>
           <w:tcPr>
-            <w:tcW w:w="8578" w:type="dxa"/>
+            <w:tcW w:w="8424" w:type="dxa"/>
           </w:tcPr>
           <w:p>
             <w:pPr>
@@ -393,7 +375,7 @@
         </w:trPr>
         <w:tc>
           <w:tcPr>
-            <w:tcW w:w="738" w:type="dxa"/>
+            <w:tcW w:w="737" w:type="dxa"/>
           </w:tcPr>
           <w:p>
             <w:pPr>
@@ -426,7 +408,7 @@
         </w:tc>
         <w:tc>
           <w:tcPr>
-            <w:tcW w:w="8578" w:type="dxa"/>
+            <w:tcW w:w="8424" w:type="dxa"/>
           </w:tcPr>
           <w:p>
             <w:pPr>
@@ -444,7 +426,7 @@
         </w:trPr>
         <w:tc>
           <w:tcPr>
-            <w:tcW w:w="738" w:type="dxa"/>
+            <w:tcW w:w="737" w:type="dxa"/>
           </w:tcPr>
           <w:p>
             <w:pPr>
@@ -477,7 +459,7 @@
         </w:tc>
         <w:tc>
           <w:tcPr>
-            <w:tcW w:w="8578" w:type="dxa"/>
+            <w:tcW w:w="8424" w:type="dxa"/>
           </w:tcPr>
           <w:p>
             <w:pPr>
@@ -495,7 +477,7 @@
         </w:trPr>
         <w:tc>
           <w:tcPr>
-            <w:tcW w:w="738" w:type="dxa"/>
+            <w:tcW w:w="737" w:type="dxa"/>
           </w:tcPr>
           <w:p>
             <w:pPr>
@@ -528,7 +510,7 @@
         </w:tc>
         <w:tc>
           <w:tcPr>
-            <w:tcW w:w="8578" w:type="dxa"/>
+            <w:tcW w:w="8424" w:type="dxa"/>
           </w:tcPr>
           <w:p>
             <w:pPr>
@@ -546,7 +528,7 @@
         </w:trPr>
         <w:tc>
           <w:tcPr>
-            <w:tcW w:w="738" w:type="dxa"/>
+            <w:tcW w:w="737" w:type="dxa"/>
           </w:tcPr>
           <w:p>
             <w:pPr>
@@ -579,7 +561,7 @@
         </w:tc>
         <w:tc>
           <w:tcPr>
-            <w:tcW w:w="8578" w:type="dxa"/>
+            <w:tcW w:w="8424" w:type="dxa"/>
           </w:tcPr>
           <w:p>
             <w:pPr>
@@ -597,7 +579,7 @@
         </w:trPr>
         <w:tc>
           <w:tcPr>
-            <w:tcW w:w="738" w:type="dxa"/>
+            <w:tcW w:w="737" w:type="dxa"/>
           </w:tcPr>
           <w:p>
             <w:pPr>
@@ -630,7 +612,7 @@
         </w:tc>
         <w:tc>
           <w:tcPr>
-            <w:tcW w:w="8578" w:type="dxa"/>
+            <w:tcW w:w="8424" w:type="dxa"/>
           </w:tcPr>
           <w:p>
             <w:pPr>
@@ -648,7 +630,7 @@
         </w:trPr>
         <w:tc>
           <w:tcPr>
-            <w:tcW w:w="738" w:type="dxa"/>
+            <w:tcW w:w="737" w:type="dxa"/>
           </w:tcPr>
           <w:p>
             <w:pPr>
@@ -681,7 +663,7 @@
         </w:tc>
         <w:tc>
           <w:tcPr>
-            <w:tcW w:w="8578" w:type="dxa"/>
+            <w:tcW w:w="8424" w:type="dxa"/>
           </w:tcPr>
           <w:p>
             <w:pPr>
@@ -699,7 +681,7 @@
         </w:trPr>
         <w:tc>
           <w:tcPr>
-            <w:tcW w:w="738" w:type="dxa"/>
+            <w:tcW w:w="737" w:type="dxa"/>
           </w:tcPr>
           <w:p>
             <w:pPr>
@@ -732,7 +714,7 @@
         </w:tc>
         <w:tc>
           <w:tcPr>
-            <w:tcW w:w="8578" w:type="dxa"/>
+            <w:tcW w:w="8424" w:type="dxa"/>
           </w:tcPr>
           <w:p>
             <w:pPr>
@@ -750,7 +732,7 @@
         </w:trPr>
         <w:tc>
           <w:tcPr>
-            <w:tcW w:w="738" w:type="dxa"/>
+            <w:tcW w:w="737" w:type="dxa"/>
           </w:tcPr>
           <w:p>
             <w:pPr>
@@ -783,7 +765,7 @@
         </w:tc>
         <w:tc>
           <w:tcPr>
-            <w:tcW w:w="8578" w:type="dxa"/>
+            <w:tcW w:w="8424" w:type="dxa"/>
           </w:tcPr>
           <w:p>
             <w:pPr>
@@ -801,7 +783,7 @@
         </w:trPr>
         <w:tc>
           <w:tcPr>
-            <w:tcW w:w="738" w:type="dxa"/>
+            <w:tcW w:w="737" w:type="dxa"/>
           </w:tcPr>
           <w:p>
             <w:pPr>
@@ -834,7 +816,7 @@
         </w:tc>
         <w:tc>
           <w:tcPr>
-            <w:tcW w:w="8578" w:type="dxa"/>
+            <w:tcW w:w="8424" w:type="dxa"/>
           </w:tcPr>
           <w:p>
             <w:pPr>
@@ -852,7 +834,7 @@
         </w:trPr>
         <w:tc>
           <w:tcPr>
-            <w:tcW w:w="738" w:type="dxa"/>
+            <w:tcW w:w="737" w:type="dxa"/>
           </w:tcPr>
           <w:p>
             <w:pPr>
@@ -885,7 +867,7 @@
         </w:tc>
         <w:tc>
           <w:tcPr>
-            <w:tcW w:w="8578" w:type="dxa"/>
+            <w:tcW w:w="8424" w:type="dxa"/>
           </w:tcPr>
           <w:p>
             <w:pPr>
@@ -903,7 +885,7 @@
         </w:trPr>
         <w:tc>
           <w:tcPr>
-            <w:tcW w:w="738" w:type="dxa"/>
+            <w:tcW w:w="737" w:type="dxa"/>
           </w:tcPr>
           <w:p>
             <w:pPr>
@@ -936,7 +918,7 @@
         </w:tc>
         <w:tc>
           <w:tcPr>
-            <w:tcW w:w="8578" w:type="dxa"/>
+            <w:tcW w:w="8424" w:type="dxa"/>
           </w:tcPr>
           <w:p>
             <w:pPr>
@@ -954,7 +936,7 @@
         </w:trPr>
         <w:tc>
           <w:tcPr>
-            <w:tcW w:w="738" w:type="dxa"/>
+            <w:tcW w:w="737" w:type="dxa"/>
           </w:tcPr>
           <w:p>
             <w:pPr>
@@ -987,7 +969,7 @@
         </w:tc>
         <w:tc>
           <w:tcPr>
-            <w:tcW w:w="8578" w:type="dxa"/>
+            <w:tcW w:w="8424" w:type="dxa"/>
           </w:tcPr>
           <w:p>
             <w:pPr>
@@ -1005,7 +987,7 @@
         </w:trPr>
         <w:tc>
           <w:tcPr>
-            <w:tcW w:w="738" w:type="dxa"/>
+            <w:tcW w:w="737" w:type="dxa"/>
           </w:tcPr>
           <w:p>
             <w:pPr>
@@ -1038,7 +1020,7 @@
         </w:tc>
         <w:tc>
           <w:tcPr>
-            <w:tcW w:w="8578" w:type="dxa"/>
+            <w:tcW w:w="8424" w:type="dxa"/>
           </w:tcPr>
           <w:p>
             <w:pPr>
@@ -1056,7 +1038,7 @@
         </w:trPr>
         <w:tc>
           <w:tcPr>
-            <w:tcW w:w="738" w:type="dxa"/>
+            <w:tcW w:w="737" w:type="dxa"/>
           </w:tcPr>
           <w:p>
             <w:pPr>
@@ -1089,7 +1071,7 @@
         </w:tc>
         <w:tc>
           <w:tcPr>
-            <w:tcW w:w="8578" w:type="dxa"/>
+            <w:tcW w:w="8424" w:type="dxa"/>
           </w:tcPr>
           <w:p>
             <w:pPr>
@@ -1107,7 +1089,7 @@
         </w:trPr>
         <w:tc>
           <w:tcPr>
-            <w:tcW w:w="738" w:type="dxa"/>
+            <w:tcW w:w="737" w:type="dxa"/>
           </w:tcPr>
           <w:p>
             <w:pPr>
@@ -1140,7 +1122,7 @@
         </w:tc>
         <w:tc>
           <w:tcPr>
-            <w:tcW w:w="8578" w:type="dxa"/>
+            <w:tcW w:w="8424" w:type="dxa"/>
           </w:tcPr>
           <w:p>
             <w:pPr>
@@ -1158,7 +1140,7 @@
         </w:trPr>
         <w:tc>
           <w:tcPr>
-            <w:tcW w:w="738" w:type="dxa"/>
+            <w:tcW w:w="737" w:type="dxa"/>
           </w:tcPr>
           <w:p>
             <w:pPr>
@@ -1191,7 +1173,7 @@
         </w:tc>
         <w:tc>
           <w:tcPr>
-            <w:tcW w:w="8578" w:type="dxa"/>
+            <w:tcW w:w="8424" w:type="dxa"/>
           </w:tcPr>
           <w:p>
             <w:pPr>
@@ -1209,7 +1191,7 @@
         </w:trPr>
         <w:tc>
           <w:tcPr>
-            <w:tcW w:w="738" w:type="dxa"/>
+            <w:tcW w:w="737" w:type="dxa"/>
           </w:tcPr>
           <w:p>
             <w:pPr>
@@ -1242,7 +1224,7 @@
         </w:tc>
         <w:tc>
           <w:tcPr>
-            <w:tcW w:w="8578" w:type="dxa"/>
+            <w:tcW w:w="8424" w:type="dxa"/>
           </w:tcPr>
           <w:p>
             <w:pPr>
@@ -1260,7 +1242,7 @@
         </w:trPr>
         <w:tc>
           <w:tcPr>
-            <w:tcW w:w="738" w:type="dxa"/>
+            <w:tcW w:w="737" w:type="dxa"/>
           </w:tcPr>
           <w:p>
             <w:pPr>
@@ -1293,7 +1275,7 @@
         </w:tc>
         <w:tc>
           <w:tcPr>
-            <w:tcW w:w="8578" w:type="dxa"/>
+            <w:tcW w:w="8424" w:type="dxa"/>
           </w:tcPr>
           <w:p>
             <w:pPr>
@@ -1311,7 +1293,7 @@
         </w:trPr>
         <w:tc>
           <w:tcPr>
-            <w:tcW w:w="738" w:type="dxa"/>
+            <w:tcW w:w="737" w:type="dxa"/>
           </w:tcPr>
           <w:p>
             <w:pPr>
@@ -1344,7 +1326,7 @@
         </w:tc>
         <w:tc>
           <w:tcPr>
-            <w:tcW w:w="8578" w:type="dxa"/>
+            <w:tcW w:w="8424" w:type="dxa"/>
           </w:tcPr>
           <w:p>
             <w:pPr>
@@ -1362,7 +1344,7 @@
         </w:trPr>
         <w:tc>
           <w:tcPr>
-            <w:tcW w:w="738" w:type="dxa"/>
+            <w:tcW w:w="737" w:type="dxa"/>
           </w:tcPr>
           <w:p>
             <w:pPr>
@@ -1395,7 +1377,7 @@
         </w:tc>
         <w:tc>
           <w:tcPr>
-            <w:tcW w:w="8578" w:type="dxa"/>
+            <w:tcW w:w="8424" w:type="dxa"/>
           </w:tcPr>
           <w:p>
             <w:pPr>
@@ -1413,22 +1395,31 @@
         </w:trPr>
         <w:tc>
           <w:tcPr>
-            <w:tcW w:w="738" w:type="dxa"/>
-          </w:tcPr>
-          <w:p>
-            <w:pPr>
-              <w:rPr>
-                <w:rFonts w:ascii="Calibri" w:hAnsi="Calibri" w:cs="Arial"/>
-                <w:sz w:val="22"/>
-              </w:rPr>
-            </w:pPr>
-            <w:r>
-              <w:rPr>
-                <w:rFonts w:ascii="Calibri" w:hAnsi="Calibri" w:cs="Arial"/>
-                <w:sz w:val="22"/>
-              </w:rPr>
-              <w:t>24</w:t>
-            </w:r>
+            <w:tcW w:w="737" w:type="dxa"/>
+          </w:tcPr>
+          <w:p>
+            <w:pPr>
+              <w:rPr>
+                <w:rFonts w:ascii="Calibri" w:hAnsi="Calibri" w:cs="Arial"/>
+                <w:sz w:val="22"/>
+              </w:rPr>
+            </w:pPr>
+            <w:r>
+              <w:rPr>
+                <w:rFonts w:ascii="Calibri" w:hAnsi="Calibri" w:cs="Arial"/>
+                <w:sz w:val="22"/>
+              </w:rPr>
+              <w:t>2</w:t>
+            </w:r>
+            <w:r>
+              <w:rPr>
+                <w:rFonts w:ascii="Calibri" w:hAnsi="Calibri" w:cs="Arial"/>
+                <w:sz w:val="22"/>
+              </w:rPr>
+              <w:t>4</w:t>
+            </w:r>
+            <w:bookmarkStart w:id="0" w:name="_GoBack"/>
+            <w:bookmarkEnd w:id="0"/>
           </w:p>
         </w:tc>
         <w:tc>
@@ -1446,58 +1437,7 @@
         </w:tc>
         <w:tc>
           <w:tcPr>
-            <w:tcW w:w="8578" w:type="dxa"/>
-          </w:tcPr>
-          <w:p>
-            <w:pPr>
-              <w:rPr>
-                <w:rFonts w:ascii="Calibri" w:hAnsi="Calibri" w:cs="Arial"/>
-                <w:sz w:val="22"/>
-              </w:rPr>
-            </w:pPr>
-          </w:p>
-        </w:tc>
-      </w:tr>
-      <w:tr>
-        <w:trPr>
-          <w:jc w:val="center"/>
-        </w:trPr>
-        <w:tc>
-          <w:tcPr>
-            <w:tcW w:w="738" w:type="dxa"/>
-          </w:tcPr>
-          <w:p>
-            <w:pPr>
-              <w:rPr>
-                <w:rFonts w:ascii="Calibri" w:hAnsi="Calibri" w:cs="Arial"/>
-                <w:sz w:val="22"/>
-              </w:rPr>
-            </w:pPr>
-            <w:r>
-              <w:rPr>
-                <w:rFonts w:ascii="Calibri" w:hAnsi="Calibri" w:cs="Arial"/>
-                <w:sz w:val="22"/>
-              </w:rPr>
-              <w:t>25</w:t>
-            </w:r>
-          </w:p>
-        </w:tc>
-        <w:tc>
-          <w:tcPr>
-            <w:tcW w:w="1135" w:type="dxa"/>
-          </w:tcPr>
-          <w:p>
-            <w:pPr>
-              <w:rPr>
-                <w:rFonts w:ascii="Calibri" w:hAnsi="Calibri" w:cs="Arial"/>
-                <w:sz w:val="22"/>
-              </w:rPr>
-            </w:pPr>
-          </w:p>
-        </w:tc>
-        <w:tc>
-          <w:tcPr>
-            <w:tcW w:w="8578" w:type="dxa"/>
+            <w:tcW w:w="8424" w:type="dxa"/>
           </w:tcPr>
           <w:p>
             <w:pPr>
@@ -2598,7 +2538,7 @@
   <a:extraClrSchemeLst/>
   <a:extLst>
     <a:ext uri="{05A4C25C-085E-4340-85A3-A5531E510DB2}">
-      <thm15:themeFamily xmlns:thm15="http://schemas.microsoft.com/office/thememl/2012/main" xmlns="" name="Office Theme" id="{62F939B6-93AF-4DB8-9C6B-D6C7DFDC589F}" vid="{4A3C46E8-61CC-4603-A589-7422A47A8E4A}"/>
+      <thm15:themeFamily xmlns="" xmlns:thm15="http://schemas.microsoft.com/office/thememl/2012/main" name="Office Theme" id="{62F939B6-93AF-4DB8-9C6B-D6C7DFDC589F}" vid="{4A3C46E8-61CC-4603-A589-7422A47A8E4A}"/>
     </a:ext>
   </a:extLst>
 </a:theme>

</xml_diff>